<commit_message>
Docs: Preguntas Vigilantes V3.1
Pequeños cambios a la encuesta
</commit_message>
<xml_diff>
--- a/01. Levantamiento de Información/Vigilantes/Preguntas vigilantes v3.docx
+++ b/01. Levantamiento de Información/Vigilantes/Preguntas vigilantes v3.docx
@@ -30,48 +30,37 @@
       </w:r>
     </w:p>
     <w:p>
-      <w:pPr>
-        <w:rPr>
-          <w:color w:val="000000" w:themeColor="text1"/>
-          <w14:textOutline w14:w="0" w14:cap="flat" w14:cmpd="sng" w14:algn="ctr">
-            <w14:noFill/>
-            <w14:prstDash w14:val="solid"/>
-            <w14:round/>
-          </w14:textOutline>
-        </w:rPr>
-      </w:pPr>
-      <w:r>
-        <w:rPr>
-          <w:color w:val="000000" w:themeColor="text1"/>
-          <w14:textOutline w14:w="0" w14:cap="flat" w14:cmpd="sng" w14:algn="ctr">
-            <w14:noFill/>
-            <w14:prstDash w14:val="solid"/>
-            <w14:round/>
-          </w14:textOutline>
-        </w:rPr>
-        <w:t xml:space="preserve">Encuesta dirigida al personal de vigilancia, </w:t>
-      </w:r>
-      <w:r>
-        <w:rPr>
-          <w:color w:val="000000" w:themeColor="text1"/>
-          <w14:textOutline w14:w="0" w14:cap="flat" w14:cmpd="sng" w14:algn="ctr">
-            <w14:noFill/>
-            <w14:prstDash w14:val="solid"/>
-            <w14:round/>
-          </w14:textOutline>
-        </w:rPr>
-        <w:t>donde apreciaremos preguntas necesarias para la recolección de información</w:t>
-      </w:r>
-      <w:r>
-        <w:rPr>
-          <w:color w:val="000000" w:themeColor="text1"/>
-          <w14:textOutline w14:w="0" w14:cap="flat" w14:cmpd="sng" w14:algn="ctr">
-            <w14:noFill/>
-            <w14:prstDash w14:val="solid"/>
-            <w14:round/>
-          </w14:textOutline>
-        </w:rPr>
-        <w:t xml:space="preserve">, están realizadas por Carlos Noguera para el Proyecto formativo ADSI 2067454 </w:t>
+      <w:r>
+        <w:t>SGI CEB – Sistema Gestión de Ingreso Ciudadela Educativa de Bosa</w:t>
+      </w:r>
+    </w:p>
+    <w:p>
+      <w:r>
+        <w:t xml:space="preserve">Bienvenido </w:t>
+      </w:r>
+      <w:r>
+        <w:t>vigilante</w:t>
+      </w:r>
+      <w:r>
+        <w:t xml:space="preserve">, a continuación, se le realizarán un cuestionario enfocado al ingreso </w:t>
+      </w:r>
+      <w:r>
+        <w:t>de</w:t>
+      </w:r>
+      <w:r>
+        <w:t xml:space="preserve"> </w:t>
+      </w:r>
+      <w:r>
+        <w:t>la</w:t>
+      </w:r>
+      <w:r>
+        <w:t xml:space="preserve"> institución</w:t>
+      </w:r>
+      <w:r>
+        <w:t xml:space="preserve"> en la que trabaja</w:t>
+      </w:r>
+      <w:r>
+        <w:t>, estas preguntas son de respuesta libre, responde en base a su experiencia y conocimiento del método de ingreso que tiene su institución actualmente. Esta información se utilizará para la creación de un sistema de información.</w:t>
       </w:r>
     </w:p>
     <w:p>
@@ -555,17 +544,37 @@
   <w:abstractNum w:abstractNumId="2" w15:restartNumberingAfterBreak="0">
     <w:nsid w:val="6C5B2816"/>
     <w:multiLevelType w:val="hybridMultilevel"/>
-    <w:tmpl w:val="7420866C"/>
-    <w:lvl w:ilvl="0" w:tplc="240A000F">
+    <w:tmpl w:val="FB92C8BE"/>
+    <w:lvl w:ilvl="0" w:tplc="CD5E1AC6">
       <w:start w:val="1"/>
       <w:numFmt w:val="decimal"/>
       <w:lvlText w:val="%1."/>
       <w:lvlJc w:val="left"/>
       <w:pPr>
-        <w:ind w:left="720" w:hanging="360"/>
+        <w:ind w:left="643" w:hanging="360"/>
       </w:pPr>
       <w:rPr>
         <w:rFonts w:hint="default"/>
+        <w:b w:val="0"/>
+        <w:caps w:val="0"/>
+        <w:smallCaps w:val="0"/>
+        <w:color w:val="000000" w:themeColor="text1"/>
+        <w:spacing w:val="0"/>
+        <w14:glow w14:rad="0">
+          <w14:srgbClr w14:val="000000"/>
+        </w14:glow>
+        <w14:shadow w14:blurRad="38100" w14:dist="19050" w14:dir="2700000" w14:sx="100000" w14:sy="100000" w14:kx="0" w14:ky="0" w14:algn="tl">
+          <w14:schemeClr w14:val="dk1">
+            <w14:alpha w14:val="60000"/>
+          </w14:schemeClr>
+        </w14:shadow>
+        <w14:reflection w14:blurRad="0" w14:stA="0" w14:stPos="0" w14:endA="0" w14:endPos="0" w14:dist="0" w14:dir="0" w14:fadeDir="0" w14:sx="0" w14:sy="0" w14:kx="0" w14:ky="0" w14:algn="none"/>
+        <w14:textOutline w14:w="0" w14:cap="flat" w14:cmpd="sng" w14:algn="ctr">
+          <w14:noFill/>
+          <w14:prstDash w14:val="solid"/>
+          <w14:round/>
+        </w14:textOutline>
+        <w14:props3d w14:extrusionH="0" w14:contourW="0" w14:prstMaterial="none"/>
       </w:rPr>
     </w:lvl>
     <w:lvl w:ilvl="1" w:tplc="240A0019" w:tentative="1">

</xml_diff>